<commit_message>
adding pause on start + fixing gui issues + updated certification font size
</commit_message>
<xml_diff>
--- a/Critical Appraisals/B00235610 - Individual Critical Appraisal.docx
+++ b/Critical Appraisals/B00235610 - Individual Critical Appraisal.docx
@@ -10,6 +10,15 @@
         <w:t>Individual Critical Appraisal</w:t>
       </w:r>
     </w:p>
+    <w:p/>
+    <w:p>
+      <w:pPr>
+        <w:pStyle w:val="Heading2"/>
+      </w:pPr>
+      <w:r>
+        <w:t xml:space="preserve">Summary </w:t>
+      </w:r>
+    </w:p>
     <w:p>
       <w:r>
         <w:t>I think I contributed</w:t>
@@ -47,11 +56,13 @@
         <w:pStyle w:val="Heading2"/>
         <w:rPr>
           <w:rStyle w:val="Strong"/>
+          <w:sz w:val="24"/>
         </w:rPr>
       </w:pPr>
       <w:r>
         <w:rPr>
           <w:rStyle w:val="Strong"/>
+          <w:sz w:val="24"/>
         </w:rPr>
         <w:t>My contributions</w:t>
       </w:r>
@@ -72,7 +83,16 @@
           <w:rStyle w:val="Strong"/>
           <w:b w:val="0"/>
         </w:rPr>
-        <w:t>Providing a large chunk of the source code to the implementation of the Serious Game.</w:t>
+        <w:t>Providing a large chunk of the source cod</w:t>
+      </w:r>
+      <w:bookmarkStart w:id="0" w:name="_GoBack"/>
+      <w:bookmarkEnd w:id="0"/>
+      <w:r>
+        <w:rPr>
+          <w:rStyle w:val="Strong"/>
+          <w:b w:val="0"/>
+        </w:rPr>
+        <w:t>e to the implementation of the Serious Game.</w:t>
       </w:r>
     </w:p>
     <w:p>
@@ -118,11 +138,13 @@
         <w:pStyle w:val="Heading2"/>
         <w:rPr>
           <w:rStyle w:val="Strong"/>
+          <w:sz w:val="24"/>
         </w:rPr>
       </w:pPr>
       <w:r>
         <w:rPr>
           <w:rStyle w:val="Strong"/>
+          <w:sz w:val="24"/>
         </w:rPr>
         <w:t>My Failings</w:t>
       </w:r>
@@ -141,8 +163,6 @@
       <w:r>
         <w:t>.</w:t>
       </w:r>
-      <w:bookmarkStart w:id="0" w:name="_GoBack"/>
-      <w:bookmarkEnd w:id="0"/>
     </w:p>
     <w:p>
       <w:pPr>
@@ -154,6 +174,45 @@
       </w:pPr>
       <w:r>
         <w:t>Could have played more of a role in the report.</w:t>
+      </w:r>
+    </w:p>
+    <w:p>
+      <w:pPr>
+        <w:pStyle w:val="Heading2"/>
+      </w:pPr>
+      <w:r>
+        <w:t>Unity Work</w:t>
+      </w:r>
+    </w:p>
+    <w:p>
+      <w:r>
+        <w:t>List unity work in more detail</w:t>
+      </w:r>
+    </w:p>
+    <w:p>
+      <w:pPr>
+        <w:pStyle w:val="Heading2"/>
+      </w:pPr>
+      <w:r>
+        <w:t>Report Work</w:t>
+      </w:r>
+    </w:p>
+    <w:p>
+      <w:r>
+        <w:t>List report work in more detail</w:t>
+      </w:r>
+    </w:p>
+    <w:p>
+      <w:pPr>
+        <w:pStyle w:val="Heading2"/>
+      </w:pPr>
+      <w:r>
+        <w:t>Engage Work</w:t>
+      </w:r>
+    </w:p>
+    <w:p>
+      <w:r>
+        <w:t>List engage work in more detail</w:t>
       </w:r>
     </w:p>
     <w:sectPr>

</xml_diff>